<commit_message>
Crud for department is done
</commit_message>
<xml_diff>
--- a/Project Planning.docx
+++ b/Project Planning.docx
@@ -777,6 +777,11 @@
     </w:p>
     <w:p>
       <w:pPr>
+        <w:pStyle w:val="ListParagraph"/>
+        <w:numPr>
+          <w:ilvl w:val="0"/>
+          <w:numId w:val="1"/>
+        </w:numPr>
         <w:rPr>
           <w:b/>
           <w:bCs/>
@@ -785,22 +790,31 @@
         </w:rPr>
       </w:pPr>
       <w:r>
+        <w:t>Prisma ORM</w:t>
+      </w:r>
+    </w:p>
+    <w:p>
+      <w:pPr>
+        <w:pStyle w:val="ListParagraph"/>
+        <w:numPr>
+          <w:ilvl w:val="0"/>
+          <w:numId w:val="1"/>
+        </w:numPr>
         <w:rPr>
           <w:b/>
           <w:bCs/>
           <w:i/>
           <w:iCs/>
         </w:rPr>
-        <w:t xml:space="preserve">DATABASE </w:t>
-      </w:r>
-    </w:p>
-    <w:p>
-      <w:pPr>
-        <w:pStyle w:val="ListParagraph"/>
-        <w:numPr>
-          <w:ilvl w:val="0"/>
-          <w:numId w:val="1"/>
-        </w:numPr>
+      </w:pPr>
+      <w:proofErr w:type="spellStart"/>
+      <w:r>
+        <w:t>ExpressJs</w:t>
+      </w:r>
+      <w:proofErr w:type="spellEnd"/>
+    </w:p>
+    <w:p>
+      <w:pPr>
         <w:rPr>
           <w:b/>
           <w:bCs/>
@@ -809,21 +823,22 @@
         </w:rPr>
       </w:pPr>
       <w:r>
-        <w:t>SQL</w:t>
-      </w:r>
-    </w:p>
-    <w:p>
-      <w:pPr>
         <w:rPr>
           <w:b/>
           <w:bCs/>
           <w:i/>
           <w:iCs/>
         </w:rPr>
-      </w:pPr>
-    </w:p>
-    <w:p>
-      <w:pPr>
+        <w:t xml:space="preserve">DATABASE </w:t>
+      </w:r>
+    </w:p>
+    <w:p>
+      <w:pPr>
+        <w:pStyle w:val="ListParagraph"/>
+        <w:numPr>
+          <w:ilvl w:val="0"/>
+          <w:numId w:val="1"/>
+        </w:numPr>
         <w:rPr>
           <w:b/>
           <w:bCs/>
@@ -831,6 +846,9 @@
           <w:iCs/>
         </w:rPr>
       </w:pPr>
+      <w:r>
+        <w:t>SQL</w:t>
+      </w:r>
     </w:p>
     <w:p>
       <w:pPr>
@@ -841,16 +859,14 @@
           <w:iCs/>
         </w:rPr>
       </w:pPr>
-    </w:p>
-    <w:p>
-      <w:pPr>
+      <w:r>
         <w:rPr>
           <w:b/>
           <w:bCs/>
-          <w:i/>
-          <w:iCs/>
-        </w:rPr>
-      </w:pPr>
+        </w:rPr>
+        <w:lastRenderedPageBreak/>
+        <w:t>DATA MODELING</w:t>
+      </w:r>
     </w:p>
     <w:p>
       <w:pPr>
@@ -865,39 +881,12 @@
     <w:p>
       <w:pPr>
         <w:rPr>
-          <w:b/>
-          <w:bCs/>
-          <w:i/>
-          <w:iCs/>
-        </w:rPr>
-      </w:pPr>
-      <w:r>
-        <w:rPr>
-          <w:b/>
-          <w:bCs/>
-        </w:rPr>
-        <w:t>DATA MODELING</w:t>
-      </w:r>
-    </w:p>
-    <w:p>
-      <w:pPr>
-        <w:rPr>
-          <w:b/>
-          <w:bCs/>
-          <w:i/>
-          <w:iCs/>
-        </w:rPr>
-      </w:pPr>
-    </w:p>
-    <w:p>
-      <w:pPr>
-        <w:rPr>
-          <w:i/>
-          <w:iCs/>
-        </w:rPr>
-      </w:pPr>
-      <w:r>
-        <w:t>USER</w:t>
+          <w:i/>
+          <w:iCs/>
+        </w:rPr>
+      </w:pPr>
+      <w:r>
+        <w:t>RESPONSES</w:t>
       </w:r>
     </w:p>
     <w:p>
@@ -996,13 +985,6 @@
           <w:numId w:val="1"/>
         </w:numPr>
       </w:pPr>
-      <w:r>
-        <w:rPr>
-          <w:i/>
-          <w:iCs/>
-        </w:rPr>
-        <w:t xml:space="preserve"> </w:t>
-      </w:r>
       <w:proofErr w:type="spellStart"/>
       <w:r>
         <w:rPr>

</xml_diff>